<commit_message>
Messing around with PID simulations.
</commit_message>
<xml_diff>
--- a/content/programming/general/pid-control/equations.docx
+++ b/content/programming/general/pid-control/equations.docx
@@ -81,6 +81,11 @@
       </m:oMathPara>
     </w:p>
     <w:p>
+      <w:pPr>
+        <w:rPr>
+          <w:rFonts w:eastAsiaTheme="minorEastAsia"/>
+        </w:rPr>
+      </w:pPr>
       <m:oMathPara>
         <m:oMath>
           <m:sSub>
@@ -135,6 +140,210 @@
               </m:r>
             </m:den>
           </m:f>
+        </m:oMath>
+      </m:oMathPara>
+    </w:p>
+    <w:p>
+      <w:pPr>
+        <w:rPr>
+          <w:rFonts w:eastAsiaTheme="minorEastAsia"/>
+        </w:rPr>
+      </w:pPr>
+      <m:oMathPara>
+        <m:oMath>
+          <m:f>
+            <m:fPr>
+              <m:ctrlPr>
+                <w:rPr>
+                  <w:rFonts w:ascii="Cambria Math" w:hAnsi="Cambria Math"/>
+                </w:rPr>
+              </m:ctrlPr>
+            </m:fPr>
+            <m:num>
+              <m:r>
+                <w:rPr>
+                  <w:rFonts w:ascii="Cambria Math" w:hAnsi="Cambria Math"/>
+                </w:rPr>
+                <m:t>1</m:t>
+              </m:r>
+              <m:ctrlPr>
+                <w:rPr>
+                  <w:rFonts w:ascii="Cambria Math" w:hAnsi="Cambria Math"/>
+                  <w:i/>
+                </w:rPr>
+              </m:ctrlPr>
+            </m:num>
+            <m:den>
+              <m:sSub>
+                <m:sSubPr>
+                  <m:ctrlPr>
+                    <w:rPr>
+                      <w:rFonts w:ascii="Cambria Math" w:hAnsi="Cambria Math"/>
+                      <w:i/>
+                    </w:rPr>
+                  </m:ctrlPr>
+                </m:sSubPr>
+                <m:e>
+                  <m:r>
+                    <w:rPr>
+                      <w:rFonts w:ascii="Cambria Math" w:hAnsi="Cambria Math"/>
+                    </w:rPr>
+                    <m:t>T</m:t>
+                  </m:r>
+                </m:e>
+                <m:sub>
+                  <m:r>
+                    <w:rPr>
+                      <w:rFonts w:ascii="Cambria Math" w:hAnsi="Cambria Math"/>
+                    </w:rPr>
+                    <m:t>i</m:t>
+                  </m:r>
+                </m:sub>
+              </m:sSub>
+              <m:ctrlPr>
+                <w:rPr>
+                  <w:rFonts w:ascii="Cambria Math" w:hAnsi="Cambria Math"/>
+                  <w:i/>
+                </w:rPr>
+              </m:ctrlPr>
+            </m:den>
+          </m:f>
+          <m:nary>
+            <m:naryPr>
+              <m:limLoc m:val="subSup"/>
+              <m:ctrlPr>
+                <w:rPr>
+                  <w:rFonts w:ascii="Cambria Math" w:hAnsi="Cambria Math"/>
+                  <w:i/>
+                </w:rPr>
+              </m:ctrlPr>
+            </m:naryPr>
+            <m:sub>
+              <m:r>
+                <w:rPr>
+                  <w:rFonts w:ascii="Cambria Math" w:hAnsi="Cambria Math"/>
+                </w:rPr>
+                <m:t>0</m:t>
+              </m:r>
+            </m:sub>
+            <m:sup>
+              <m:r>
+                <w:rPr>
+                  <w:rFonts w:ascii="Cambria Math" w:hAnsi="Cambria Math"/>
+                </w:rPr>
+                <m:t>t</m:t>
+              </m:r>
+            </m:sup>
+            <m:e>
+              <m:r>
+                <w:rPr>
+                  <w:rFonts w:ascii="Cambria Math" w:hAnsi="Cambria Math"/>
+                </w:rPr>
+                <m:t>e(τ)</m:t>
+              </m:r>
+            </m:e>
+          </m:nary>
+          <m:r>
+            <w:rPr>
+              <w:rFonts w:ascii="Cambria Math" w:hAnsi="Cambria Math"/>
+            </w:rPr>
+            <m:t>dτ</m:t>
+          </m:r>
+        </m:oMath>
+      </m:oMathPara>
+    </w:p>
+    <w:p>
+      <w:pPr>
+        <w:rPr>
+          <w:rFonts w:eastAsiaTheme="minorEastAsia"/>
+        </w:rPr>
+      </w:pPr>
+      <m:oMathPara>
+        <m:oMath>
+          <m:sSub>
+            <m:sSubPr>
+              <m:ctrlPr>
+                <w:rPr>
+                  <w:rFonts w:ascii="Cambria Math" w:hAnsi="Cambria Math"/>
+                  <w:i/>
+                </w:rPr>
+              </m:ctrlPr>
+            </m:sSubPr>
+            <m:e>
+              <m:r>
+                <w:rPr>
+                  <w:rFonts w:ascii="Cambria Math" w:hAnsi="Cambria Math"/>
+                </w:rPr>
+                <m:t>T</m:t>
+              </m:r>
+            </m:e>
+            <m:sub>
+              <m:r>
+                <w:rPr>
+                  <w:rFonts w:ascii="Cambria Math" w:hAnsi="Cambria Math"/>
+                </w:rPr>
+                <m:t>d</m:t>
+              </m:r>
+            </m:sub>
+          </m:sSub>
+          <m:f>
+            <m:fPr>
+              <m:ctrlPr>
+                <w:rPr>
+                  <w:rFonts w:ascii="Cambria Math" w:hAnsi="Cambria Math"/>
+                  <w:i/>
+                </w:rPr>
+              </m:ctrlPr>
+            </m:fPr>
+            <m:num>
+              <m:r>
+                <w:rPr>
+                  <w:rFonts w:ascii="Cambria Math" w:hAnsi="Cambria Math"/>
+                </w:rPr>
+                <m:t>d e(t)</m:t>
+              </m:r>
+            </m:num>
+            <m:den>
+              <m:r>
+                <w:rPr>
+                  <w:rFonts w:ascii="Cambria Math" w:hAnsi="Cambria Math"/>
+                </w:rPr>
+                <m:t>d t</m:t>
+              </m:r>
+            </m:den>
+          </m:f>
+        </m:oMath>
+      </m:oMathPara>
+    </w:p>
+    <w:p>
+      <m:oMathPara>
+        <m:oMath>
+          <m:sSub>
+            <m:sSubPr>
+              <m:ctrlPr>
+                <w:rPr>
+                  <w:rFonts w:ascii="Cambria Math" w:hAnsi="Cambria Math"/>
+                  <w:i/>
+                </w:rPr>
+              </m:ctrlPr>
+            </m:sSubPr>
+            <m:e>
+              <m:r>
+                <w:rPr>
+                  <w:rFonts w:ascii="Cambria Math" w:hAnsi="Cambria Math"/>
+                </w:rPr>
+                <m:t>K</m:t>
+              </m:r>
+            </m:e>
+            <m:sub>
+              <m:r>
+                <w:rPr>
+                  <w:rFonts w:ascii="Cambria Math" w:hAnsi="Cambria Math"/>
+                </w:rPr>
+                <m:t>p</m:t>
+              </m:r>
+            </m:sub>
+          </m:sSub>
         </m:oMath>
       </m:oMathPara>
     </w:p>

</xml_diff>